<commit_message>
added james and emily's portfolio
</commit_message>
<xml_diff>
--- a/Documentation/Meeting Minutes/Action minutes meeting #18 (7:5).docx
+++ b/Documentation/Meeting Minutes/Action minutes meeting #18 (7:5).docx
@@ -207,13 +207,8 @@
           </w:tcPr>
           <w:p>
             <w:r>
-              <w:t xml:space="preserve">James </w:t>
-            </w:r>
-            <w:proofErr w:type="spellStart"/>
-            <w:r>
-              <w:t>Uprichard</w:t>
-            </w:r>
-            <w:proofErr w:type="spellEnd"/>
+              <w:t>James Uprichard</w:t>
+            </w:r>
           </w:p>
         </w:tc>
         <w:tc>
@@ -256,13 +251,8 @@
           </w:tcPr>
           <w:p>
             <w:r>
-              <w:t xml:space="preserve">Emily-Jane </w:t>
-            </w:r>
-            <w:proofErr w:type="spellStart"/>
-            <w:r>
-              <w:t>Deering</w:t>
-            </w:r>
-            <w:proofErr w:type="spellEnd"/>
+              <w:t>Emily-Jane Deering</w:t>
+            </w:r>
           </w:p>
         </w:tc>
         <w:tc>
@@ -357,6 +347,38 @@
     </w:p>
     <w:p>
       <w:pPr>
+        <w:pStyle w:val="ListParagraph"/>
+        <w:numPr>
+          <w:ilvl w:val="0"/>
+          <w:numId w:val="6"/>
+        </w:numPr>
+        <w:rPr>
+          <w:rFonts w:asciiTheme="majorHAnsi" w:hAnsiTheme="majorHAnsi" w:cstheme="majorHAnsi"/>
+          <w:b/>
+          <w:sz w:val="24"/>
+        </w:rPr>
+      </w:pPr>
+      <w:r>
+        <w:rPr>
+          <w:rFonts w:asciiTheme="majorHAnsi" w:hAnsiTheme="majorHAnsi" w:cstheme="majorHAnsi"/>
+          <w:b/>
+          <w:sz w:val="24"/>
+        </w:rPr>
+        <w:t>Could not decide on how to get statistics sorted, would need more tools important to get it working properly working. Development team came up with google analytics. Product owner decided to import google analytics on the website.</w:t>
+      </w:r>
+      <w:bookmarkStart w:id="0" w:name="_GoBack"/>
+      <w:bookmarkEnd w:id="0"/>
+      <w:r>
+        <w:rPr>
+          <w:rFonts w:asciiTheme="majorHAnsi" w:hAnsiTheme="majorHAnsi" w:cstheme="majorHAnsi"/>
+          <w:b/>
+          <w:sz w:val="24"/>
+        </w:rPr>
+        <w:t xml:space="preserve"> </w:t>
+      </w:r>
+    </w:p>
+    <w:p>
+      <w:pPr>
         <w:rPr>
           <w:rFonts w:asciiTheme="majorHAnsi" w:hAnsiTheme="majorHAnsi" w:cstheme="majorHAnsi"/>
           <w:b/>
@@ -431,13 +453,8 @@
           </w:tcPr>
           <w:p>
             <w:r>
-              <w:t xml:space="preserve">Emily-Jane </w:t>
-            </w:r>
-            <w:proofErr w:type="spellStart"/>
-            <w:r>
-              <w:t>Deering</w:t>
-            </w:r>
-            <w:proofErr w:type="spellEnd"/>
+              <w:t>Emily-Jane Deering</w:t>
+            </w:r>
           </w:p>
         </w:tc>
         <w:tc>
@@ -474,13 +491,8 @@
           </w:tcPr>
           <w:p>
             <w:r>
-              <w:t xml:space="preserve">James </w:t>
-            </w:r>
-            <w:proofErr w:type="spellStart"/>
-            <w:r>
-              <w:t>Uprichard</w:t>
-            </w:r>
-            <w:proofErr w:type="spellEnd"/>
+              <w:t>James Uprichard</w:t>
+            </w:r>
           </w:p>
         </w:tc>
         <w:tc>
@@ -573,8 +585,6 @@
             <w:r>
               <w:t>, cancellation/rescheduling lessons and viewing lessons types</w:t>
             </w:r>
-            <w:bookmarkStart w:id="0" w:name="_GoBack"/>
-            <w:bookmarkEnd w:id="0"/>
           </w:p>
         </w:tc>
         <w:tc>
@@ -741,6 +751,7 @@
           </w:tcPr>
           <w:p>
             <w:r>
+              <w:lastRenderedPageBreak/>
               <w:t>Viewing lesson types</w:t>
             </w:r>
           </w:p>
@@ -813,7 +824,6 @@
           </w:tcPr>
           <w:p>
             <w:r>
-              <w:lastRenderedPageBreak/>
               <w:t>Hiring instruments</w:t>
             </w:r>
           </w:p>

</xml_diff>